<commit_message>
Firebase deployment cuz netflify was a headache
</commit_message>
<xml_diff>
--- a/public/documents/Ammar_Resume.docx
+++ b/public/documents/Ammar_Resume.docx
@@ -585,7 +585,6 @@
         </w:rPr>
         <w:t xml:space="preserve">with </w:t>
       </w:r>
-      <w:proofErr w:type="spellStart"/>
       <w:r>
         <w:rPr>
           <w:sz w:val="24"/>
@@ -593,7 +592,6 @@
         </w:rPr>
         <w:t>it’s</w:t>
       </w:r>
-      <w:proofErr w:type="spellEnd"/>
       <w:r>
         <w:rPr>
           <w:sz w:val="24"/>
@@ -688,21 +686,12 @@
         </w:rPr>
         <w:t xml:space="preserve">, React-Native, </w:t>
       </w:r>
-      <w:proofErr w:type="gramStart"/>
-      <w:r>
-        <w:rPr>
-          <w:sz w:val="24"/>
-          <w:szCs w:val="24"/>
-        </w:rPr>
-        <w:t>HTML(</w:t>
-      </w:r>
-      <w:proofErr w:type="gramEnd"/>
-      <w:r>
-        <w:rPr>
-          <w:sz w:val="24"/>
-          <w:szCs w:val="24"/>
-        </w:rPr>
-        <w:t>5), CSS(3)</w:t>
+      <w:r>
+        <w:rPr>
+          <w:sz w:val="24"/>
+          <w:szCs w:val="24"/>
+        </w:rPr>
+        <w:t>HTML(5), CSS(3)</w:t>
       </w:r>
       <w:r>
         <w:rPr>
@@ -953,51 +942,6 @@
           <w:szCs w:val="24"/>
         </w:rPr>
         <w:t xml:space="preserve"> enthusiast.</w:t>
-      </w:r>
-    </w:p>
-    <w:p>
-      <w:pPr>
-        <w:rPr>
-          <w:rStyle w:val="Hyperlink"/>
-          <w:i/>
-          <w:iCs/>
-          <w:color w:val="auto"/>
-          <w:u w:val="none"/>
-        </w:rPr>
-      </w:pPr>
-      <w:r>
-        <w:rPr>
-          <w:b/>
-          <w:bCs/>
-          <w:i/>
-          <w:iCs/>
-        </w:rPr>
-        <w:t>Portfolio</w:t>
-      </w:r>
-      <w:r>
-        <w:rPr>
-          <w:b/>
-          <w:bCs/>
-          <w:i/>
-          <w:iCs/>
-        </w:rPr>
-        <w:t xml:space="preserve">                        </w:t>
-      </w:r>
-      <w:r>
-        <w:rPr>
-          <w:b/>
-          <w:bCs/>
-          <w:i/>
-          <w:iCs/>
-        </w:rPr>
-        <w:t xml:space="preserve">  </w:t>
-      </w:r>
-      <w:r>
-        <w:rPr>
-          <w:i/>
-          <w:iCs/>
-        </w:rPr>
-        <w:t>https://quirky-mcnulty-485d2b.netlify.app/</w:t>
       </w:r>
     </w:p>
     <w:p>
@@ -1009,6 +953,40 @@
           <w:szCs w:val="12"/>
         </w:rPr>
       </w:pPr>
+      <w:r>
+        <w:rPr>
+          <w:b/>
+          <w:bCs/>
+          <w:i/>
+          <w:iCs/>
+        </w:rPr>
+        <w:t>Portfolio</w:t>
+      </w:r>
+      <w:r>
+        <w:rPr>
+          <w:b/>
+          <w:bCs/>
+          <w:i/>
+          <w:iCs/>
+        </w:rPr>
+        <w:t xml:space="preserve">                        </w:t>
+      </w:r>
+      <w:r>
+        <w:rPr>
+          <w:b/>
+          <w:bCs/>
+          <w:i/>
+          <w:iCs/>
+        </w:rPr>
+        <w:t xml:space="preserve">  </w:t>
+      </w:r>
+      <w:r>
+        <w:rPr>
+          <w:i/>
+          <w:iCs/>
+        </w:rPr>
+        <w:t>https://development-portfolio-382f4.firebaseapp.com/</w:t>
+      </w:r>
     </w:p>
     <w:p>
       <w:pPr>
@@ -1134,22 +1112,11 @@
           <w:szCs w:val="24"/>
         </w:rPr>
         <w:tab/>
-        <w:t xml:space="preserve">           </w:t>
-      </w:r>
-      <w:proofErr w:type="gramStart"/>
-      <w:r>
-        <w:rPr>
-          <w:b/>
-          <w:bCs/>
-          <w:sz w:val="24"/>
-          <w:szCs w:val="24"/>
-        </w:rPr>
-        <w:t xml:space="preserve">   </w:t>
+        <w:t xml:space="preserve">              </w:t>
       </w:r>
       <w:r>
         <w:t>(</w:t>
       </w:r>
-      <w:proofErr w:type="gramEnd"/>
       <w:r>
         <w:t>June</w:t>
       </w:r>
@@ -1202,39 +1169,7 @@
           <w:sz w:val="24"/>
           <w:szCs w:val="24"/>
         </w:rPr>
-        <w:t xml:space="preserve">Wrote a covid-19 tracker, using React, </w:t>
-      </w:r>
-      <w:proofErr w:type="spellStart"/>
-      <w:r>
-        <w:rPr>
-          <w:sz w:val="24"/>
-          <w:szCs w:val="24"/>
-        </w:rPr>
-        <w:t>ChartJS</w:t>
-      </w:r>
-      <w:proofErr w:type="spellEnd"/>
-      <w:r>
-        <w:rPr>
-          <w:sz w:val="24"/>
-          <w:szCs w:val="24"/>
-        </w:rPr>
-        <w:t xml:space="preserve">, </w:t>
-      </w:r>
-      <w:proofErr w:type="spellStart"/>
-      <w:r>
-        <w:rPr>
-          <w:sz w:val="24"/>
-          <w:szCs w:val="24"/>
-        </w:rPr>
-        <w:t>LeafletJS</w:t>
-      </w:r>
-      <w:proofErr w:type="spellEnd"/>
-      <w:r>
-        <w:rPr>
-          <w:sz w:val="24"/>
-          <w:szCs w:val="24"/>
-        </w:rPr>
-        <w:t>, Google Maps and External API’s.</w:t>
+        <w:t>Wrote a covid-19 tracker, using React, ChartJS, LeafletJS, Google Maps and External API’s.</w:t>
       </w:r>
     </w:p>
     <w:p>
@@ -1395,24 +1330,10 @@
           <w:szCs w:val="24"/>
         </w:rPr>
         <w:tab/>
-        <w:t xml:space="preserve">       </w:t>
-      </w:r>
-      <w:proofErr w:type="gramStart"/>
-      <w:r>
-        <w:rPr>
-          <w:i/>
-          <w:iCs/>
-          <w:sz w:val="24"/>
-          <w:szCs w:val="24"/>
-        </w:rPr>
-        <w:t xml:space="preserve">   </w:t>
-      </w:r>
-      <w:r>
-        <w:t>(</w:t>
-      </w:r>
-      <w:proofErr w:type="gramEnd"/>
-      <w:r>
-        <w:t>Ju</w:t>
+        <w:t xml:space="preserve">          </w:t>
+      </w:r>
+      <w:r>
+        <w:t>(Ju</w:t>
       </w:r>
       <w:r>
         <w:t>ly</w:t>
@@ -1588,22 +1509,11 @@
           <w:szCs w:val="24"/>
         </w:rPr>
         <w:tab/>
-        <w:t xml:space="preserve">                                   </w:t>
-      </w:r>
-      <w:proofErr w:type="gramStart"/>
-      <w:r>
-        <w:rPr>
-          <w:b/>
-          <w:bCs/>
-          <w:sz w:val="24"/>
-          <w:szCs w:val="24"/>
-        </w:rPr>
-        <w:t xml:space="preserve">   </w:t>
+        <w:t xml:space="preserve">                                      </w:t>
       </w:r>
       <w:r>
         <w:t>(</w:t>
       </w:r>
-      <w:proofErr w:type="gramEnd"/>
       <w:r>
         <w:t>August</w:t>
       </w:r>
@@ -1826,22 +1736,11 @@
           <w:szCs w:val="24"/>
         </w:rPr>
         <w:tab/>
-        <w:t xml:space="preserve">                                                      </w:t>
-      </w:r>
-      <w:proofErr w:type="gramStart"/>
-      <w:r>
-        <w:rPr>
-          <w:b/>
-          <w:bCs/>
-          <w:sz w:val="24"/>
-          <w:szCs w:val="24"/>
-        </w:rPr>
-        <w:t xml:space="preserve">   </w:t>
+        <w:t xml:space="preserve">                                                         </w:t>
       </w:r>
       <w:r>
         <w:t>(</w:t>
       </w:r>
-      <w:proofErr w:type="gramEnd"/>
       <w:r>
         <w:t>June</w:t>
       </w:r>
@@ -2094,24 +1993,10 @@
           <w:sz w:val="24"/>
           <w:szCs w:val="24"/>
         </w:rPr>
-        <w:t xml:space="preserve">                     </w:t>
-      </w:r>
-      <w:proofErr w:type="gramStart"/>
-      <w:r>
-        <w:rPr>
-          <w:i/>
-          <w:iCs/>
-          <w:sz w:val="24"/>
-          <w:szCs w:val="24"/>
-        </w:rPr>
-        <w:t xml:space="preserve">   </w:t>
-      </w:r>
-      <w:r>
-        <w:t>(</w:t>
-      </w:r>
-      <w:proofErr w:type="gramEnd"/>
-      <w:r>
-        <w:t>Ju</w:t>
+        <w:t xml:space="preserve">                        </w:t>
+      </w:r>
+      <w:r>
+        <w:t>(Ju</w:t>
       </w:r>
       <w:r>
         <w:t>ly</w:t>
@@ -2377,23 +2262,7 @@
           <w:sz w:val="24"/>
           <w:szCs w:val="24"/>
         </w:rPr>
-        <w:t xml:space="preserve">          </w:t>
-      </w:r>
-      <w:proofErr w:type="gramStart"/>
-      <w:r>
-        <w:rPr>
-          <w:sz w:val="24"/>
-          <w:szCs w:val="24"/>
-        </w:rPr>
-        <w:t xml:space="preserve">   (</w:t>
-      </w:r>
-      <w:proofErr w:type="gramEnd"/>
-      <w:r>
-        <w:rPr>
-          <w:sz w:val="24"/>
-          <w:szCs w:val="24"/>
-        </w:rPr>
-        <w:t>2019-present)</w:t>
+        <w:t xml:space="preserve">             (2019-present)</w:t>
       </w:r>
     </w:p>
     <w:p>
@@ -2563,32 +2432,14 @@
           <w:szCs w:val="24"/>
         </w:rPr>
         <w:tab/>
-        <w:t xml:space="preserve"> </w:t>
-      </w:r>
-      <w:proofErr w:type="gramStart"/>
-      <w:r>
-        <w:rPr>
-          <w:b/>
-          <w:bCs/>
-          <w:sz w:val="24"/>
-          <w:szCs w:val="24"/>
-        </w:rPr>
-        <w:t xml:space="preserve">   </w:t>
-      </w:r>
-      <w:r>
-        <w:rPr>
-          <w:sz w:val="24"/>
-          <w:szCs w:val="24"/>
-        </w:rPr>
-        <w:t>(</w:t>
-      </w:r>
-      <w:proofErr w:type="gramEnd"/>
-      <w:r>
-        <w:rPr>
-          <w:sz w:val="24"/>
-          <w:szCs w:val="24"/>
-        </w:rPr>
-        <w:t>2004-2019)</w:t>
+        <w:t xml:space="preserve">    </w:t>
+      </w:r>
+      <w:r>
+        <w:rPr>
+          <w:sz w:val="24"/>
+          <w:szCs w:val="24"/>
+        </w:rPr>
+        <w:t>(2004-2019)</w:t>
       </w:r>
     </w:p>
     <w:p>
@@ -2808,23 +2659,7 @@
           <w:sz w:val="24"/>
           <w:szCs w:val="24"/>
         </w:rPr>
-        <w:t xml:space="preserve">Code Rally competition held by Informatics Institute of Technology through </w:t>
-      </w:r>
-      <w:proofErr w:type="spellStart"/>
-      <w:r>
-        <w:rPr>
-          <w:sz w:val="24"/>
-          <w:szCs w:val="24"/>
-        </w:rPr>
-        <w:t>HackerRank</w:t>
-      </w:r>
-      <w:proofErr w:type="spellEnd"/>
-      <w:r>
-        <w:rPr>
-          <w:sz w:val="24"/>
-          <w:szCs w:val="24"/>
-        </w:rPr>
-        <w:t>.</w:t>
+        <w:t>Code Rally competition held by Informatics Institute of Technology through HackerRank.</w:t>
       </w:r>
     </w:p>
     <w:p>

</xml_diff>